<commit_message>
preparação para o envio
</commit_message>
<xml_diff>
--- a/Relatorio/Relatorio_Grupo19_PEI_EN.docx
+++ b/Relatorio/Relatorio_Grupo19_PEI_EN.docx
@@ -1471,7 +1471,7 @@
                 <w:noProof/>
                 <w:webHidden/>
               </w:rPr>
-              <w:t>11</w:t>
+              <w:t>10</w:t>
             </w:r>
             <w:r>
               <w:rPr>
@@ -1563,7 +1563,7 @@
                 <w:noProof/>
                 <w:webHidden/>
               </w:rPr>
-              <w:t>13</w:t>
+              <w:t>12</w:t>
             </w:r>
             <w:r>
               <w:rPr>
@@ -1655,7 +1655,7 @@
                 <w:noProof/>
                 <w:webHidden/>
               </w:rPr>
-              <w:t>13</w:t>
+              <w:t>12</w:t>
             </w:r>
             <w:r>
               <w:rPr>
@@ -1728,7 +1728,7 @@
                 <w:noProof/>
                 <w:webHidden/>
               </w:rPr>
-              <w:t>14</w:t>
+              <w:t>13</w:t>
             </w:r>
             <w:r>
               <w:rPr>
@@ -1801,7 +1801,7 @@
                 <w:noProof/>
                 <w:webHidden/>
               </w:rPr>
-              <w:t>15</w:t>
+              <w:t>14</w:t>
             </w:r>
             <w:r>
               <w:rPr>
@@ -2423,7 +2423,7 @@
             <w:noProof/>
             <w:webHidden/>
           </w:rPr>
-          <w:t>10</w:t>
+          <w:t>9</w:t>
         </w:r>
         <w:r>
           <w:rPr>
@@ -2496,7 +2496,7 @@
             <w:noProof/>
             <w:webHidden/>
           </w:rPr>
-          <w:t>11</w:t>
+          <w:t>10</w:t>
         </w:r>
         <w:r>
           <w:rPr>
@@ -2569,7 +2569,7 @@
             <w:noProof/>
             <w:webHidden/>
           </w:rPr>
-          <w:t>12</w:t>
+          <w:t>11</w:t>
         </w:r>
         <w:r>
           <w:rPr>
@@ -2642,7 +2642,7 @@
             <w:noProof/>
             <w:webHidden/>
           </w:rPr>
-          <w:t>13</w:t>
+          <w:t>12</w:t>
         </w:r>
         <w:r>
           <w:rPr>
@@ -2715,7 +2715,7 @@
             <w:noProof/>
             <w:webHidden/>
           </w:rPr>
-          <w:t>13</w:t>
+          <w:t>12</w:t>
         </w:r>
         <w:r>
           <w:rPr>
@@ -2788,7 +2788,7 @@
             <w:noProof/>
             <w:webHidden/>
           </w:rPr>
-          <w:t>14</w:t>
+          <w:t>13</w:t>
         </w:r>
         <w:r>
           <w:rPr>
@@ -3901,11 +3901,9 @@
       <w:r>
         <w:t xml:space="preserve">, </w:t>
       </w:r>
-      <w:proofErr w:type="gramStart"/>
-      <w:r>
-        <w:t>de forma a que</w:t>
-      </w:r>
-      <w:proofErr w:type="gramEnd"/>
+      <w:r>
+        <w:t>de forma que</w:t>
+      </w:r>
       <w:r>
         <w:t xml:space="preserve"> não fosse preciso percorrer muitas coleções apenas para obter informações de morada</w:t>
       </w:r>
@@ -4673,7 +4671,7 @@
           <w:i/>
           <w:iCs/>
         </w:rPr>
-        <w:t>setting</w:t>
+        <w:t>Configuracao</w:t>
       </w:r>
       <w:proofErr w:type="spellEnd"/>
       <w:r>
@@ -4681,39 +4679,14 @@
           <w:i/>
           <w:iCs/>
         </w:rPr>
-        <w:t xml:space="preserve"> </w:t>
-      </w:r>
-      <w:proofErr w:type="spellStart"/>
+        <w:t xml:space="preserve"> Inicial da base de dados</w:t>
+      </w:r>
       <w:r>
         <w:rPr>
           <w:i/>
           <w:iCs/>
         </w:rPr>
-        <w:t>up</w:t>
-      </w:r>
-      <w:proofErr w:type="spellEnd"/>
-      <w:r>
-        <w:rPr>
-          <w:i/>
-          <w:iCs/>
-        </w:rPr>
-        <w:t xml:space="preserve"> </w:t>
-      </w:r>
-      <w:proofErr w:type="spellStart"/>
-      <w:r>
-        <w:rPr>
-          <w:i/>
-          <w:iCs/>
-        </w:rPr>
-        <w:t>the</w:t>
-      </w:r>
-      <w:proofErr w:type="spellEnd"/>
-      <w:r>
-        <w:rPr>
-          <w:i/>
-          <w:iCs/>
-        </w:rPr>
-        <w:t xml:space="preserve"> database.txt”</w:t>
+        <w:t>.txt”</w:t>
       </w:r>
       <w:r>
         <w:t xml:space="preserve">, e ele está na pasta </w:t>
@@ -4748,14 +4721,11 @@
         <w:jc w:val="center"/>
       </w:pPr>
       <w:r>
-        <w:rPr>
-          <w:noProof/>
-        </w:rPr>
         <w:drawing>
-          <wp:inline distT="0" distB="0" distL="0" distR="0" wp14:anchorId="1434ECD3" wp14:editId="7F79C4F7">
-            <wp:extent cx="5400040" cy="1199693"/>
-            <wp:effectExtent l="0" t="0" r="0" b="635"/>
-            <wp:docPr id="1969407059" name="Imagem 1" descr="Uma imagem com texto, captura de ecrã, Tipo de letra, file&#10;&#10;Descrição gerada automaticamente"/>
+          <wp:inline distT="0" distB="0" distL="0" distR="0" wp14:anchorId="770DAB1E" wp14:editId="626A8EAA">
+            <wp:extent cx="2385267" cy="259102"/>
+            <wp:effectExtent l="0" t="0" r="0" b="7620"/>
+            <wp:docPr id="317479127" name="Imagem 1"/>
             <wp:cNvGraphicFramePr>
               <a:graphicFrameLocks xmlns:a="http://schemas.openxmlformats.org/drawingml/2006/main" noChangeAspect="1"/>
             </wp:cNvGraphicFramePr>
@@ -4763,30 +4733,23 @@
               <a:graphicData uri="http://schemas.openxmlformats.org/drawingml/2006/picture">
                 <pic:pic xmlns:pic="http://schemas.openxmlformats.org/drawingml/2006/picture">
                   <pic:nvPicPr>
-                    <pic:cNvPr id="1969407059" name="Imagem 1" descr="Uma imagem com texto, captura de ecrã, Tipo de letra, file&#10;&#10;Descrição gerada automaticamente"/>
+                    <pic:cNvPr id="317479127" name=""/>
                     <pic:cNvPicPr/>
                   </pic:nvPicPr>
-                  <pic:blipFill rotWithShape="1">
+                  <pic:blipFill>
                     <a:blip r:embed="rId15"/>
-                    <a:srcRect b="16514"/>
-                    <a:stretch/>
+                    <a:stretch>
+                      <a:fillRect/>
+                    </a:stretch>
                   </pic:blipFill>
-                  <pic:spPr bwMode="auto">
+                  <pic:spPr>
                     <a:xfrm>
                       <a:off x="0" y="0"/>
-                      <a:ext cx="5400040" cy="1199693"/>
+                      <a:ext cx="2385267" cy="259102"/>
                     </a:xfrm>
                     <a:prstGeom prst="rect">
                       <a:avLst/>
                     </a:prstGeom>
-                    <a:ln>
-                      <a:noFill/>
-                    </a:ln>
-                    <a:extLst>
-                      <a:ext uri="{53640926-AAD7-44D8-BBD7-CCE9431645EC}">
-                        <a14:shadowObscured xmlns:a14="http://schemas.microsoft.com/office/drawing/2010/main"/>
-                      </a:ext>
-                    </a:extLst>
                   </pic:spPr>
                 </pic:pic>
               </a:graphicData>
@@ -4895,7 +4858,7 @@
           <w:i/>
           <w:iCs/>
         </w:rPr>
-        <w:t>Setting</w:t>
+        <w:t>Indices</w:t>
       </w:r>
       <w:proofErr w:type="spellEnd"/>
       <w:r>
@@ -4903,7 +4866,7 @@
           <w:i/>
           <w:iCs/>
         </w:rPr>
-        <w:t xml:space="preserve"> indexes </w:t>
+        <w:t xml:space="preserve"> depois do </w:t>
       </w:r>
       <w:proofErr w:type="spellStart"/>
       <w:r>
@@ -4911,7 +4874,7 @@
           <w:i/>
           <w:iCs/>
         </w:rPr>
-        <w:t>after</w:t>
+        <w:t>import</w:t>
       </w:r>
       <w:proofErr w:type="spellEnd"/>
       <w:r>
@@ -4919,23 +4882,14 @@
           <w:i/>
           <w:iCs/>
         </w:rPr>
-        <w:t xml:space="preserve"> </w:t>
-      </w:r>
-      <w:proofErr w:type="spellStart"/>
+        <w:t xml:space="preserve"> do csv</w:t>
+      </w:r>
       <w:r>
         <w:rPr>
           <w:i/>
           <w:iCs/>
         </w:rPr>
-        <w:t>csv</w:t>
-      </w:r>
-      <w:proofErr w:type="spellEnd"/>
-      <w:r>
-        <w:rPr>
-          <w:i/>
-          <w:iCs/>
-        </w:rPr>
-        <w:t xml:space="preserve"> inport.txt”</w:t>
+        <w:t>.txt”</w:t>
       </w:r>
       <w:r>
         <w:rPr>
@@ -4945,15 +4899,13 @@
         <w:t xml:space="preserve">, </w:t>
       </w:r>
       <w:r>
-        <w:t xml:space="preserve">ele também </w:t>
-      </w:r>
-      <w:proofErr w:type="spellStart"/>
-      <w:r>
-        <w:t>esá</w:t>
-      </w:r>
-      <w:proofErr w:type="spellEnd"/>
-      <w:r>
-        <w:t xml:space="preserve"> localizado na pasta </w:t>
+        <w:t>ele também es</w:t>
+      </w:r>
+      <w:r>
+        <w:t>t</w:t>
+      </w:r>
+      <w:r>
+        <w:t xml:space="preserve">á localizado na pasta </w:t>
       </w:r>
       <w:r>
         <w:rPr>
@@ -5004,14 +4956,11 @@
         <w:jc w:val="center"/>
       </w:pPr>
       <w:r>
-        <w:rPr>
-          <w:noProof/>
-        </w:rPr>
         <w:drawing>
-          <wp:inline distT="0" distB="0" distL="0" distR="0" wp14:anchorId="4B4DF73E" wp14:editId="0912DFF7">
-            <wp:extent cx="2370025" cy="266723"/>
-            <wp:effectExtent l="0" t="0" r="0" b="0"/>
-            <wp:docPr id="897321206" name="Imagem 1"/>
+          <wp:inline distT="0" distB="0" distL="0" distR="0" wp14:anchorId="551A06E1" wp14:editId="6286C3B2">
+            <wp:extent cx="2278577" cy="274344"/>
+            <wp:effectExtent l="0" t="0" r="7620" b="0"/>
+            <wp:docPr id="910363243" name="Imagem 1"/>
             <wp:cNvGraphicFramePr>
               <a:graphicFrameLocks xmlns:a="http://schemas.openxmlformats.org/drawingml/2006/main" noChangeAspect="1"/>
             </wp:cNvGraphicFramePr>
@@ -5019,7 +4968,7 @@
               <a:graphicData uri="http://schemas.openxmlformats.org/drawingml/2006/picture">
                 <pic:pic xmlns:pic="http://schemas.openxmlformats.org/drawingml/2006/picture">
                   <pic:nvPicPr>
-                    <pic:cNvPr id="897321206" name=""/>
+                    <pic:cNvPr id="910363243" name=""/>
                     <pic:cNvPicPr/>
                   </pic:nvPicPr>
                   <pic:blipFill>
@@ -5031,7 +4980,7 @@
                   <pic:spPr>
                     <a:xfrm>
                       <a:off x="0" y="0"/>
-                      <a:ext cx="2370025" cy="266723"/>
+                      <a:ext cx="2278577" cy="274344"/>
                     </a:xfrm>
                     <a:prstGeom prst="rect">
                       <a:avLst/>
@@ -5064,15 +5013,7 @@
         </w:r>
       </w:fldSimple>
       <w:r>
-        <w:t xml:space="preserve"> - script para a </w:t>
-      </w:r>
-      <w:proofErr w:type="spellStart"/>
-      <w:r>
-        <w:t>criiação</w:t>
-      </w:r>
-      <w:proofErr w:type="spellEnd"/>
-      <w:r>
-        <w:t xml:space="preserve"> de índices</w:t>
+        <w:t xml:space="preserve"> - script para a criação de índices</w:t>
       </w:r>
       <w:bookmarkEnd w:id="30"/>
       <w:bookmarkEnd w:id="31"/>
@@ -5183,13 +5124,19 @@
         <w:t xml:space="preserve"> contém </w:t>
       </w:r>
       <w:r>
-        <w:t>quatro</w:t>
-      </w:r>
-      <w:r>
-        <w:t xml:space="preserve"> scripts que contêm </w:t>
-      </w:r>
-      <w:r>
-        <w:t>todas as</w:t>
+        <w:t>cinco</w:t>
+      </w:r>
+      <w:r>
+        <w:t xml:space="preserve"> scripts</w:t>
+      </w:r>
+      <w:r>
+        <w:t xml:space="preserve">, onde quatro deles </w:t>
+      </w:r>
+      <w:r>
+        <w:t xml:space="preserve">contêm </w:t>
+      </w:r>
+      <w:r>
+        <w:t>as</w:t>
       </w:r>
       <w:r>
         <w:t xml:space="preserve"> </w:t>
@@ -5210,7 +5157,55 @@
         <w:t xml:space="preserve"> necessárias</w:t>
       </w:r>
       <w:r>
-        <w:t xml:space="preserve"> para a migração dos dados. Elas estão todas numeradas de 1 a 4 para dizer que elas devem ser executadas </w:t>
+        <w:t xml:space="preserve"> para a migração dos dados</w:t>
+      </w:r>
+      <w:r>
+        <w:t>, o último são alguns scripts para adicionar alguns campos adicionais em algumas coleções</w:t>
+      </w:r>
+      <w:r>
+        <w:t xml:space="preserve">. </w:t>
+      </w:r>
+      <w:r>
+        <w:t>Os ficheiros</w:t>
+      </w:r>
+      <w:r>
+        <w:t xml:space="preserve"> estão</w:t>
+      </w:r>
+      <w:r>
+        <w:t xml:space="preserve"> </w:t>
+      </w:r>
+      <w:r>
+        <w:t>numerad</w:t>
+      </w:r>
+      <w:r>
+        <w:t>o</w:t>
+      </w:r>
+      <w:r>
+        <w:t xml:space="preserve">s de 1 a </w:t>
+      </w:r>
+      <w:r>
+        <w:t>5</w:t>
+      </w:r>
+      <w:r>
+        <w:t xml:space="preserve"> para </w:t>
+      </w:r>
+      <w:r>
+        <w:t>indicar</w:t>
+      </w:r>
+      <w:r>
+        <w:t xml:space="preserve"> que </w:t>
+      </w:r>
+      <w:r>
+        <w:t>eles</w:t>
+      </w:r>
+      <w:r>
+        <w:t xml:space="preserve"> devem ser executad</w:t>
+      </w:r>
+      <w:r>
+        <w:t>o</w:t>
+      </w:r>
+      <w:r>
+        <w:t xml:space="preserve">s </w:t>
       </w:r>
       <w:r>
         <w:t>por</w:t>
@@ -5240,7 +5235,19 @@
         <w:t xml:space="preserve"> e necessitam de mais alterações,</w:t>
       </w:r>
       <w:r>
-        <w:t xml:space="preserve"> não precisassem de fazer tantas transformações, bastava aceder </w:t>
+        <w:t xml:space="preserve"> não </w:t>
+      </w:r>
+      <w:r>
+        <w:t>precisem</w:t>
+      </w:r>
+      <w:r>
+        <w:t xml:space="preserve"> de fazer tantas transformações, </w:t>
+      </w:r>
+      <w:r>
+        <w:t>basta</w:t>
+      </w:r>
+      <w:r>
+        <w:t xml:space="preserve"> aceder </w:t>
       </w:r>
       <w:r>
         <w:t xml:space="preserve">às </w:t>
@@ -5280,15 +5287,11 @@
         <w:jc w:val="center"/>
       </w:pPr>
       <w:r>
-        <w:rPr>
-          <w:noProof/>
-        </w:rPr>
-        <w:lastRenderedPageBreak/>
         <w:drawing>
-          <wp:inline distT="0" distB="0" distL="0" distR="0" wp14:anchorId="3C61E192" wp14:editId="121779E7">
-            <wp:extent cx="2141406" cy="1249788"/>
-            <wp:effectExtent l="0" t="0" r="0" b="7620"/>
-            <wp:docPr id="513082116" name="Imagem 1" descr="Uma imagem com texto, captura de ecrã, Tipo de letra, algebra&#10;&#10;Descrição gerada automaticamente"/>
+          <wp:inline distT="0" distB="0" distL="0" distR="0" wp14:anchorId="5F3CFF84" wp14:editId="42235A86">
+            <wp:extent cx="2156647" cy="1524132"/>
+            <wp:effectExtent l="0" t="0" r="0" b="0"/>
+            <wp:docPr id="310322949" name="Imagem 1" descr="Uma imagem com texto, captura de ecrã, Tipo de letra&#10;&#10;Descrição gerada automaticamente"/>
             <wp:cNvGraphicFramePr>
               <a:graphicFrameLocks xmlns:a="http://schemas.openxmlformats.org/drawingml/2006/main" noChangeAspect="1"/>
             </wp:cNvGraphicFramePr>
@@ -5296,7 +5299,7 @@
               <a:graphicData uri="http://schemas.openxmlformats.org/drawingml/2006/picture">
                 <pic:pic xmlns:pic="http://schemas.openxmlformats.org/drawingml/2006/picture">
                   <pic:nvPicPr>
-                    <pic:cNvPr id="513082116" name="Imagem 1" descr="Uma imagem com texto, captura de ecrã, Tipo de letra, algebra&#10;&#10;Descrição gerada automaticamente"/>
+                    <pic:cNvPr id="310322949" name="Imagem 1" descr="Uma imagem com texto, captura de ecrã, Tipo de letra&#10;&#10;Descrição gerada automaticamente"/>
                     <pic:cNvPicPr/>
                   </pic:nvPicPr>
                   <pic:blipFill>
@@ -5308,7 +5311,7 @@
                   <pic:spPr>
                     <a:xfrm>
                       <a:off x="0" y="0"/>
-                      <a:ext cx="2141406" cy="1249788"/>
+                      <a:ext cx="2156647" cy="1524132"/>
                     </a:xfrm>
                     <a:prstGeom prst="rect">
                       <a:avLst/>
@@ -5346,8 +5349,6 @@
       <w:bookmarkEnd w:id="33"/>
       <w:bookmarkEnd w:id="34"/>
       <w:bookmarkEnd w:id="35"/>
-    </w:p>
-    <w:p>
       <w:r>
         <w:br w:type="page"/>
       </w:r>
@@ -5408,45 +5409,49 @@
       </w:r>
       <w:proofErr w:type="spellEnd"/>
       <w:r>
-        <w:t xml:space="preserve">, foram desenvolvidas duas consultas na data </w:t>
+        <w:t>, foram desenvolvidas duas consultas na data A</w:t>
+      </w:r>
+      <w:r>
+        <w:t>PI</w:t>
+      </w:r>
+      <w:r>
+        <w:t xml:space="preserve"> do </w:t>
       </w:r>
       <w:proofErr w:type="spellStart"/>
       <w:r>
-        <w:t>Api</w:t>
+        <w:t>M</w:t>
+      </w:r>
+      <w:r>
+        <w:t>ongoDB</w:t>
       </w:r>
       <w:proofErr w:type="spellEnd"/>
       <w:r>
-        <w:t xml:space="preserve"> do </w:t>
+        <w:t>, para rece</w:t>
+      </w:r>
+      <w:r>
+        <w:t>ber</w:t>
+      </w:r>
+      <w:r>
+        <w:t xml:space="preserve"> relatórios de vendas e devoluções para um determinado mês. Para poder </w:t>
+      </w:r>
+      <w:r>
+        <w:t>aceder</w:t>
+      </w:r>
+      <w:r>
+        <w:t xml:space="preserve"> a essas consultas, foi desenvolvida uma </w:t>
+      </w:r>
+      <w:r>
+        <w:t>API</w:t>
+      </w:r>
+      <w:r>
+        <w:t xml:space="preserve"> no </w:t>
       </w:r>
       <w:proofErr w:type="spellStart"/>
       <w:r>
-        <w:t>mongoDB</w:t>
-      </w:r>
-      <w:proofErr w:type="spellEnd"/>
-      <w:r>
-        <w:t>, para rece</w:t>
-      </w:r>
-      <w:r>
-        <w:t>ber</w:t>
-      </w:r>
-      <w:r>
-        <w:t xml:space="preserve"> relatórios de vendas e devoluções para um determinado mês. Para poder </w:t>
-      </w:r>
-      <w:r>
-        <w:t>aceder</w:t>
-      </w:r>
-      <w:r>
-        <w:t xml:space="preserve"> a essas consultas, foi desenvolvida uma </w:t>
-      </w:r>
-      <w:r>
-        <w:t>API</w:t>
-      </w:r>
-      <w:r>
-        <w:t xml:space="preserve"> no </w:t>
-      </w:r>
-      <w:proofErr w:type="spellStart"/>
-      <w:r>
-        <w:t>baseX</w:t>
+        <w:t>B</w:t>
+      </w:r>
+      <w:r>
+        <w:t>aseX</w:t>
       </w:r>
       <w:proofErr w:type="spellEnd"/>
       <w:r>
@@ -5493,7 +5498,7 @@
           <w:noProof/>
         </w:rPr>
         <w:drawing>
-          <wp:inline distT="0" distB="0" distL="0" distR="0" wp14:anchorId="158518BF" wp14:editId="0183D93B">
+          <wp:inline distT="0" distB="0" distL="0" distR="0" wp14:anchorId="158518BF" wp14:editId="7068352D">
             <wp:extent cx="5399405" cy="3695700"/>
             <wp:effectExtent l="0" t="0" r="0" b="0"/>
             <wp:docPr id="2035997888" name="Imagem 1"/>
@@ -5587,7 +5592,7 @@
         </w:rPr>
         <w:lastRenderedPageBreak/>
         <w:drawing>
-          <wp:inline distT="0" distB="0" distL="0" distR="0" wp14:anchorId="307BCC97" wp14:editId="147C598B">
+          <wp:inline distT="0" distB="0" distL="0" distR="0" wp14:anchorId="307BCC97" wp14:editId="512AC22E">
             <wp:extent cx="5393690" cy="3608705"/>
             <wp:effectExtent l="0" t="0" r="0" b="0"/>
             <wp:docPr id="310749236" name="Imagem 2"/>
@@ -5669,7 +5674,10 @@
       </w:r>
       <w:proofErr w:type="spellStart"/>
       <w:r>
-        <w:t>baseX</w:t>
+        <w:t>B</w:t>
+      </w:r>
+      <w:r>
+        <w:t>aseX</w:t>
       </w:r>
       <w:bookmarkEnd w:id="40"/>
       <w:bookmarkEnd w:id="41"/>
@@ -5726,13 +5734,11 @@
         <w:ind w:firstLine="708"/>
       </w:pPr>
       <w:r>
-        <w:t xml:space="preserve">Para as regras do </w:t>
-      </w:r>
-      <w:proofErr w:type="spellStart"/>
-      <w:r>
-        <w:t>XMl</w:t>
-      </w:r>
-      <w:proofErr w:type="spellEnd"/>
+        <w:t>Para as regras do XM</w:t>
+      </w:r>
+      <w:r>
+        <w:t>L</w:t>
+      </w:r>
       <w:r>
         <w:t xml:space="preserve">, tentou-se ao máximo com que elas fossem o mais reutilizáveis possíveis, então criou-se vários ficheiros, onde cada um deles define regras específicas para um componente, como pode ser vito na </w:t>
       </w:r>
@@ -5911,11 +5917,9 @@
       <w:r>
         <w:t xml:space="preserve">, como por exemplo: um relatório de vendas; devoluções; vendas e devoluções; </w:t>
       </w:r>
-      <w:proofErr w:type="gramStart"/>
-      <w:r>
-        <w:t>etc..</w:t>
-      </w:r>
-      <w:proofErr w:type="gramEnd"/>
+      <w:r>
+        <w:t>etc...</w:t>
+      </w:r>
     </w:p>
     <w:p>
       <w:pPr>
@@ -6387,10 +6391,7 @@
         <w:t xml:space="preserve"> Infelizmente, alguns dos desafios encontrados não conseguiram ser ultrapassados, como:</w:t>
       </w:r>
       <w:r>
-        <w:t xml:space="preserve"> </w:t>
-      </w:r>
-      <w:r>
-        <w:t>a identificação do parceiro que gerou o relatório de vendas e devoluções</w:t>
+        <w:t xml:space="preserve"> a identificação do parceiro que gerou o relatório de vendas e devoluções</w:t>
       </w:r>
       <w:r>
         <w:t>,</w:t>

</xml_diff>